<commit_message>
Se anexan más evidencias de Git.
</commit_message>
<xml_diff>
--- a/Primer Laboratorio Fizz Buzz.docx
+++ b/Primer Laboratorio Fizz Buzz.docx
@@ -186,8 +186,6 @@
       <w:r>
         <w:t>Fin</w:t>
       </w:r>
-      <w:bookmarkStart w:id="0" w:name="_GoBack"/>
-      <w:bookmarkEnd w:id="0"/>
     </w:p>
     <w:p>
       <w:r>
@@ -238,30 +236,14 @@
         </w:drawing>
       </w:r>
     </w:p>
-    <w:p/>
-    <w:p>
-      <w:r>
-        <w:br w:type="page"/>
-      </w:r>
-    </w:p>
     <w:p>
       <w:r>
         <w:lastRenderedPageBreak/>
-        <w:t xml:space="preserve">Pruebas </w:t>
-      </w:r>
-      <w:proofErr w:type="spellStart"/>
-      <w:r>
-        <w:t>PSeInt</w:t>
-      </w:r>
-      <w:proofErr w:type="spellEnd"/>
-    </w:p>
-    <w:p>
-      <w:r>
         <w:drawing>
-          <wp:inline distT="0" distB="0" distL="0" distR="0" wp14:anchorId="577A0E02" wp14:editId="45125170">
-            <wp:extent cx="5612130" cy="3155315"/>
-            <wp:effectExtent l="0" t="0" r="7620" b="6985"/>
-            <wp:docPr id="3" name="Imagen 3"/>
+          <wp:inline distT="0" distB="0" distL="0" distR="0" wp14:anchorId="7C21E78C" wp14:editId="48F77A97">
+            <wp:extent cx="5296639" cy="3267531"/>
+            <wp:effectExtent l="0" t="0" r="0" b="9525"/>
+            <wp:docPr id="8" name="Imagen 8"/>
             <wp:cNvGraphicFramePr>
               <a:graphicFrameLocks xmlns:a="http://schemas.openxmlformats.org/drawingml/2006/main" noChangeAspect="1"/>
             </wp:cNvGraphicFramePr>
@@ -281,7 +263,7 @@
                   <pic:spPr>
                     <a:xfrm>
                       <a:off x="0" y="0"/>
-                      <a:ext cx="5612130" cy="3155315"/>
+                      <a:ext cx="5296639" cy="3267531"/>
                     </a:xfrm>
                     <a:prstGeom prst="rect">
                       <a:avLst/>
@@ -297,10 +279,10 @@
     <w:p>
       <w:r>
         <w:drawing>
-          <wp:inline distT="0" distB="0" distL="0" distR="0" wp14:anchorId="315951AE" wp14:editId="7ECBAC4D">
-            <wp:extent cx="5612130" cy="3155315"/>
-            <wp:effectExtent l="0" t="0" r="7620" b="6985"/>
-            <wp:docPr id="4" name="Imagen 4"/>
+          <wp:inline distT="0" distB="0" distL="0" distR="0" wp14:anchorId="7E811C12" wp14:editId="4A06D6CB">
+            <wp:extent cx="5344271" cy="1143160"/>
+            <wp:effectExtent l="0" t="0" r="0" b="0"/>
+            <wp:docPr id="9" name="Imagen 9"/>
             <wp:cNvGraphicFramePr>
               <a:graphicFrameLocks xmlns:a="http://schemas.openxmlformats.org/drawingml/2006/main" noChangeAspect="1"/>
             </wp:cNvGraphicFramePr>
@@ -320,7 +302,7 @@
                   <pic:spPr>
                     <a:xfrm>
                       <a:off x="0" y="0"/>
-                      <a:ext cx="5612130" cy="3155315"/>
+                      <a:ext cx="5344271" cy="1143160"/>
                     </a:xfrm>
                     <a:prstGeom prst="rect">
                       <a:avLst/>
@@ -332,15 +314,16 @@
           </wp:inline>
         </w:drawing>
       </w:r>
-    </w:p>
-    <w:p>
-      <w:r>
-        <w:lastRenderedPageBreak/>
+      <w:bookmarkStart w:id="0" w:name="_GoBack"/>
+      <w:bookmarkEnd w:id="0"/>
+    </w:p>
+    <w:p>
+      <w:r>
         <w:drawing>
-          <wp:inline distT="0" distB="0" distL="0" distR="0" wp14:anchorId="6929185C" wp14:editId="31F7B1D9">
-            <wp:extent cx="5612130" cy="3155315"/>
-            <wp:effectExtent l="0" t="0" r="7620" b="6985"/>
-            <wp:docPr id="5" name="Imagen 5"/>
+          <wp:inline distT="0" distB="0" distL="0" distR="0" wp14:anchorId="4C12B734" wp14:editId="1AC0344A">
+            <wp:extent cx="5344271" cy="3353268"/>
+            <wp:effectExtent l="0" t="0" r="8890" b="0"/>
+            <wp:docPr id="7" name="Imagen 7"/>
             <wp:cNvGraphicFramePr>
               <a:graphicFrameLocks xmlns:a="http://schemas.openxmlformats.org/drawingml/2006/main" noChangeAspect="1"/>
             </wp:cNvGraphicFramePr>
@@ -360,6 +343,141 @@
                   <pic:spPr>
                     <a:xfrm>
                       <a:off x="0" y="0"/>
+                      <a:ext cx="5344271" cy="3353268"/>
+                    </a:xfrm>
+                    <a:prstGeom prst="rect">
+                      <a:avLst/>
+                    </a:prstGeom>
+                  </pic:spPr>
+                </pic:pic>
+              </a:graphicData>
+            </a:graphic>
+          </wp:inline>
+        </w:drawing>
+      </w:r>
+    </w:p>
+    <w:p/>
+    <w:p>
+      <w:r>
+        <w:br w:type="page"/>
+      </w:r>
+    </w:p>
+    <w:p>
+      <w:r>
+        <w:lastRenderedPageBreak/>
+        <w:t xml:space="preserve">Pruebas </w:t>
+      </w:r>
+      <w:proofErr w:type="spellStart"/>
+      <w:r>
+        <w:t>PSeInt</w:t>
+      </w:r>
+      <w:proofErr w:type="spellEnd"/>
+    </w:p>
+    <w:p>
+      <w:r>
+        <w:drawing>
+          <wp:inline distT="0" distB="0" distL="0" distR="0" wp14:anchorId="577A0E02" wp14:editId="45125170">
+            <wp:extent cx="5612130" cy="3155315"/>
+            <wp:effectExtent l="0" t="0" r="7620" b="6985"/>
+            <wp:docPr id="3" name="Imagen 3"/>
+            <wp:cNvGraphicFramePr>
+              <a:graphicFrameLocks xmlns:a="http://schemas.openxmlformats.org/drawingml/2006/main" noChangeAspect="1"/>
+            </wp:cNvGraphicFramePr>
+            <a:graphic xmlns:a="http://schemas.openxmlformats.org/drawingml/2006/main">
+              <a:graphicData uri="http://schemas.openxmlformats.org/drawingml/2006/picture">
+                <pic:pic xmlns:pic="http://schemas.openxmlformats.org/drawingml/2006/picture">
+                  <pic:nvPicPr>
+                    <pic:cNvPr id="1" name=""/>
+                    <pic:cNvPicPr/>
+                  </pic:nvPicPr>
+                  <pic:blipFill>
+                    <a:blip r:embed="rId9"/>
+                    <a:stretch>
+                      <a:fillRect/>
+                    </a:stretch>
+                  </pic:blipFill>
+                  <pic:spPr>
+                    <a:xfrm>
+                      <a:off x="0" y="0"/>
+                      <a:ext cx="5612130" cy="3155315"/>
+                    </a:xfrm>
+                    <a:prstGeom prst="rect">
+                      <a:avLst/>
+                    </a:prstGeom>
+                  </pic:spPr>
+                </pic:pic>
+              </a:graphicData>
+            </a:graphic>
+          </wp:inline>
+        </w:drawing>
+      </w:r>
+    </w:p>
+    <w:p>
+      <w:r>
+        <w:drawing>
+          <wp:inline distT="0" distB="0" distL="0" distR="0" wp14:anchorId="315951AE" wp14:editId="7ECBAC4D">
+            <wp:extent cx="5612130" cy="3155315"/>
+            <wp:effectExtent l="0" t="0" r="7620" b="6985"/>
+            <wp:docPr id="4" name="Imagen 4"/>
+            <wp:cNvGraphicFramePr>
+              <a:graphicFrameLocks xmlns:a="http://schemas.openxmlformats.org/drawingml/2006/main" noChangeAspect="1"/>
+            </wp:cNvGraphicFramePr>
+            <a:graphic xmlns:a="http://schemas.openxmlformats.org/drawingml/2006/main">
+              <a:graphicData uri="http://schemas.openxmlformats.org/drawingml/2006/picture">
+                <pic:pic xmlns:pic="http://schemas.openxmlformats.org/drawingml/2006/picture">
+                  <pic:nvPicPr>
+                    <pic:cNvPr id="1" name=""/>
+                    <pic:cNvPicPr/>
+                  </pic:nvPicPr>
+                  <pic:blipFill>
+                    <a:blip r:embed="rId10"/>
+                    <a:stretch>
+                      <a:fillRect/>
+                    </a:stretch>
+                  </pic:blipFill>
+                  <pic:spPr>
+                    <a:xfrm>
+                      <a:off x="0" y="0"/>
+                      <a:ext cx="5612130" cy="3155315"/>
+                    </a:xfrm>
+                    <a:prstGeom prst="rect">
+                      <a:avLst/>
+                    </a:prstGeom>
+                  </pic:spPr>
+                </pic:pic>
+              </a:graphicData>
+            </a:graphic>
+          </wp:inline>
+        </w:drawing>
+      </w:r>
+    </w:p>
+    <w:p>
+      <w:r>
+        <w:lastRenderedPageBreak/>
+        <w:drawing>
+          <wp:inline distT="0" distB="0" distL="0" distR="0" wp14:anchorId="6929185C" wp14:editId="31F7B1D9">
+            <wp:extent cx="5612130" cy="3155315"/>
+            <wp:effectExtent l="0" t="0" r="7620" b="6985"/>
+            <wp:docPr id="5" name="Imagen 5"/>
+            <wp:cNvGraphicFramePr>
+              <a:graphicFrameLocks xmlns:a="http://schemas.openxmlformats.org/drawingml/2006/main" noChangeAspect="1"/>
+            </wp:cNvGraphicFramePr>
+            <a:graphic xmlns:a="http://schemas.openxmlformats.org/drawingml/2006/main">
+              <a:graphicData uri="http://schemas.openxmlformats.org/drawingml/2006/picture">
+                <pic:pic xmlns:pic="http://schemas.openxmlformats.org/drawingml/2006/picture">
+                  <pic:nvPicPr>
+                    <pic:cNvPr id="1" name=""/>
+                    <pic:cNvPicPr/>
+                  </pic:nvPicPr>
+                  <pic:blipFill>
+                    <a:blip r:embed="rId11"/>
+                    <a:stretch>
+                      <a:fillRect/>
+                    </a:stretch>
+                  </pic:blipFill>
+                  <pic:spPr>
+                    <a:xfrm>
+                      <a:off x="0" y="0"/>
                       <a:ext cx="5612130" cy="3155315"/>
                     </a:xfrm>
                     <a:prstGeom prst="rect">
@@ -391,7 +509,7 @@
                     <pic:cNvPicPr/>
                   </pic:nvPicPr>
                   <pic:blipFill>
-                    <a:blip r:embed="rId9"/>
+                    <a:blip r:embed="rId12"/>
                     <a:stretch>
                       <a:fillRect/>
                     </a:stretch>

</xml_diff>